<commit_message>
criando um cronograma de funcionalidades
</commit_message>
<xml_diff>
--- a/extras_files/anotacoes.docx
+++ b/extras_files/anotacoes.docx
@@ -139,7 +139,31 @@
         </w:numPr>
       </w:pPr>
       <w:r>
-        <w:t>Um upload ou envio da frequência para um e-mail, ou exportação em csv, xlsx, ou pdf, ainda não foi decidido para onde que tipo vai exportar.</w:t>
+        <w:t xml:space="preserve">Um upload ou envio da frequência para um e-mail, ou exportação em </w:t>
+      </w:r>
+      <w:proofErr w:type="spellStart"/>
+      <w:r>
+        <w:t>csv</w:t>
+      </w:r>
+      <w:proofErr w:type="spellEnd"/>
+      <w:r>
+        <w:t xml:space="preserve">, </w:t>
+      </w:r>
+      <w:proofErr w:type="spellStart"/>
+      <w:r>
+        <w:t>xlsx</w:t>
+      </w:r>
+      <w:proofErr w:type="spellEnd"/>
+      <w:r>
+        <w:t xml:space="preserve">, ou </w:t>
+      </w:r>
+      <w:proofErr w:type="spellStart"/>
+      <w:r>
+        <w:t>pdf</w:t>
+      </w:r>
+      <w:proofErr w:type="spellEnd"/>
+      <w:r>
+        <w:t>, ainda não foi decidido para onde que tipo vai exportar.</w:t>
       </w:r>
     </w:p>
     <w:p>
@@ -169,7 +193,15 @@
         </w:numPr>
       </w:pPr>
       <w:r>
-        <w:t>Quando o sistema base estiver pronto, tentar fazer uma funcionalidade que permita exportar as informações de frequências em formato de Gráfico e tals.</w:t>
+        <w:t xml:space="preserve">Quando o sistema base estiver pronto, tentar fazer uma funcionalidade que permita exportar as informações de frequências em formato de Gráfico e </w:t>
+      </w:r>
+      <w:proofErr w:type="spellStart"/>
+      <w:r>
+        <w:t>tals</w:t>
+      </w:r>
+      <w:proofErr w:type="spellEnd"/>
+      <w:r>
+        <w:t>.</w:t>
       </w:r>
     </w:p>
     <w:p/>
@@ -184,18 +216,74 @@
     </w:p>
     <w:p>
       <w:r>
-        <w:t>Foi pensado a utilização do Python para o back-end, por conta que já tenho familiaridade, junto a ele vai ser utilizado o Flask para as regras de negocio e a API, e para o manuseio entre banco de dados e Python, pensei na biblioteca PyMySQL (para MySQL, ou sqlite</w:t>
+        <w:t xml:space="preserve">Foi pensado a utilização do Python para o </w:t>
+      </w:r>
+      <w:proofErr w:type="spellStart"/>
+      <w:r>
+        <w:t>back-end</w:t>
+      </w:r>
+      <w:proofErr w:type="spellEnd"/>
+      <w:r>
+        <w:t xml:space="preserve">, por conta que já tenho familiaridade, junto a ele vai ser utilizado o </w:t>
+      </w:r>
+      <w:proofErr w:type="spellStart"/>
+      <w:r>
+        <w:t>Flask</w:t>
+      </w:r>
+      <w:proofErr w:type="spellEnd"/>
+      <w:r>
+        <w:t xml:space="preserve"> para as regras de </w:t>
+      </w:r>
+      <w:proofErr w:type="spellStart"/>
+      <w:r>
+        <w:t>negocio</w:t>
+      </w:r>
+      <w:proofErr w:type="spellEnd"/>
+      <w:r>
+        <w:t xml:space="preserve"> e a API, e para o manuseio entre banco de dados e Python, pensei na biblioteca </w:t>
+      </w:r>
+      <w:proofErr w:type="spellStart"/>
+      <w:r>
+        <w:t>PyMySQL</w:t>
+      </w:r>
+      <w:proofErr w:type="spellEnd"/>
+      <w:r>
+        <w:t xml:space="preserve"> (para MySQL, ou sqlite</w:t>
       </w:r>
       <w:r>
         <w:t>3</w:t>
       </w:r>
       <w:r>
-        <w:t xml:space="preserve"> para SQLite);</w:t>
-      </w:r>
-    </w:p>
-    <w:p>
-      <w:r>
-        <w:t>Para o front-end foi pensado o HTML e CSS, e se caso precisar, um pouco de JavaScript.</w:t>
+        <w:t xml:space="preserve"> para </w:t>
+      </w:r>
+      <w:proofErr w:type="spellStart"/>
+      <w:r>
+        <w:t>SQLite</w:t>
+      </w:r>
+      <w:proofErr w:type="spellEnd"/>
+      <w:r>
+        <w:t>);</w:t>
+      </w:r>
+    </w:p>
+    <w:p>
+      <w:r>
+        <w:t>Para o front-</w:t>
+      </w:r>
+      <w:proofErr w:type="spellStart"/>
+      <w:r>
+        <w:t>end</w:t>
+      </w:r>
+      <w:proofErr w:type="spellEnd"/>
+      <w:r>
+        <w:t xml:space="preserve"> foi pensado o HTML e CSS, e se caso precisar, um pouco de </w:t>
+      </w:r>
+      <w:proofErr w:type="spellStart"/>
+      <w:r>
+        <w:t>JavaScript</w:t>
+      </w:r>
+      <w:proofErr w:type="spellEnd"/>
+      <w:r>
+        <w:t>.</w:t>
       </w:r>
     </w:p>
     <w:p>
@@ -203,7 +291,15 @@
         <w:t>Para o banco de dados, ainda estou na dúvida</w:t>
       </w:r>
       <w:r>
-        <w:t xml:space="preserve"> que qual SGBD utilizar (pelo simples fato de que o projeto será em uma escala pequena, inicialmente ele será web, e depois passará para um aplicativo), fico entre MySQL e SQLite.</w:t>
+        <w:t xml:space="preserve"> que qual SGBD utilizar (pelo simples fato de que o projeto será em uma escala pequena, inicialmente ele será web, e depois passará para um aplicativo), fico entre MySQL e </w:t>
+      </w:r>
+      <w:proofErr w:type="spellStart"/>
+      <w:r>
+        <w:t>SQLite</w:t>
+      </w:r>
+      <w:proofErr w:type="spellEnd"/>
+      <w:r>
+        <w:t>.</w:t>
       </w:r>
     </w:p>
     <w:p/>
@@ -342,9 +438,87 @@
         <w:pStyle w:val="Ttulo2"/>
       </w:pPr>
       <w:r>
-        <w:t>Rota para cadastrar crismandos</w:t>
-      </w:r>
-    </w:p>
+        <w:t xml:space="preserve">Rota para cadastrar </w:t>
+      </w:r>
+      <w:proofErr w:type="spellStart"/>
+      <w:r>
+        <w:t>crismandos</w:t>
+      </w:r>
+      <w:proofErr w:type="spellEnd"/>
+    </w:p>
+    <w:p/>
+    <w:p/>
+    <w:p>
+      <w:pPr>
+        <w:pStyle w:val="Ttulo1"/>
+      </w:pPr>
+      <w:r>
+        <w:lastRenderedPageBreak/>
+        <w:t>Cronograma</w:t>
+      </w:r>
+    </w:p>
+    <w:p>
+      <w:pPr>
+        <w:pStyle w:val="PargrafodaLista"/>
+        <w:numPr>
+          <w:ilvl w:val="0"/>
+          <w:numId w:val="3"/>
+        </w:numPr>
+        <w:rPr>
+          <w:b/>
+          <w:bCs/>
+        </w:rPr>
+      </w:pPr>
+      <w:r>
+        <w:rPr>
+          <w:b/>
+          <w:bCs/>
+        </w:rPr>
+        <w:t>ENTREGA DA PRIMEIRA VERSÃO DO PROJETO</w:t>
+      </w:r>
+    </w:p>
+    <w:p>
+      <w:r>
+        <w:t xml:space="preserve">Foi definido a entrega para uma versão beta do projeto, mostrando nele as funcionalidades principais da aplicação. Será no dia </w:t>
+      </w:r>
+      <w:r>
+        <w:rPr>
+          <w:b/>
+          <w:bCs/>
+        </w:rPr>
+        <w:t>27/04/2025</w:t>
+      </w:r>
+      <w:r>
+        <w:t>, onde terá a reunião com todos. Ao primeiro momento será mostrado apenas para os coordenadores e para o núcleo o andamento do projeto.</w:t>
+      </w:r>
+    </w:p>
+    <w:p/>
+    <w:p>
+      <w:pPr>
+        <w:pStyle w:val="PargrafodaLista"/>
+        <w:numPr>
+          <w:ilvl w:val="0"/>
+          <w:numId w:val="3"/>
+        </w:numPr>
+        <w:rPr>
+          <w:b/>
+          <w:bCs/>
+        </w:rPr>
+      </w:pPr>
+      <w:r>
+        <w:rPr>
+          <w:b/>
+          <w:bCs/>
+        </w:rPr>
+        <w:t>O que tem que ser entregue:</w:t>
+      </w:r>
+    </w:p>
+    <w:p>
+      <w:r>
+        <w:t>As funcionalidades básicas e principais são as de mais alta importância para estarem prontas, contudo, como o cronograma parece estar avançado, será colocado como obrigatoriedade a conclusão de algumas funcionalidades para o cumprimento da entrega.</w:t>
+      </w:r>
+    </w:p>
+    <w:p/>
     <w:p/>
     <w:sectPr>
       <w:pgSz w:w="11906" w:h="16838"/>
@@ -359,6 +533,119 @@
 <file path=word/numbering.xml><?xml version="1.0" encoding="utf-8"?>
 <w:numbering xmlns:wpc="http://schemas.microsoft.com/office/word/2010/wordprocessingCanvas" xmlns:cx="http://schemas.microsoft.com/office/drawing/2014/chartex" xmlns:cx1="http://schemas.microsoft.com/office/drawing/2015/9/8/chartex" xmlns:cx2="http://schemas.microsoft.com/office/drawing/2015/10/21/chartex" xmlns:cx3="http://schemas.microsoft.com/office/drawing/2016/5/9/chartex" xmlns:cx4="http://schemas.microsoft.com/office/drawing/2016/5/10/chartex" xmlns:cx5="http://schemas.microsoft.com/office/drawing/2016/5/11/chartex" xmlns:cx6="http://schemas.microsoft.com/office/drawing/2016/5/12/chartex" xmlns:cx7="http://schemas.microsoft.com/office/drawing/2016/5/13/chartex" xmlns:cx8="http://schemas.microsoft.com/office/drawing/2016/5/14/chartex" xmlns:mc="http://schemas.openxmlformats.org/markup-compatibility/2006" xmlns:aink="http://schemas.microsoft.com/office/drawing/2016/ink" xmlns:am3d="http://schemas.microsoft.com/office/drawing/2017/model3d" xmlns:o="urn:schemas-microsoft-com:office:office" xmlns:oel="http://schemas.microsoft.com/office/2019/extlst" xmlns:r="http://schemas.openxmlformats.org/officeDocument/2006/relationships" xmlns:m="http://schemas.openxmlformats.org/officeDocument/2006/math" xmlns:v="urn:schemas-microsoft-com:vml" xmlns:wp14="http://schemas.microsoft.com/office/word/2010/wordprocessingDrawing" xmlns:wp="http://schemas.openxmlformats.org/drawingml/2006/wordprocessingDrawing" xmlns:w10="urn:schemas-microsoft-com:office:word" xmlns:w="http://schemas.openxmlformats.org/wordprocessingml/2006/main" xmlns:w14="http://schemas.microsoft.com/office/word/2010/wordml" xmlns:w15="http://schemas.microsoft.com/office/word/2012/wordml" xmlns:w16cex="http://schemas.microsoft.com/office/word/2018/wordml/cex" xmlns:w16cid="http://schemas.microsoft.com/office/word/2016/wordml/cid" xmlns:w16="http://schemas.microsoft.com/office/word/2018/wordml" xmlns:w16du="http://schemas.microsoft.com/office/word/2023/wordml/word16du" xmlns:w16sdtdh="http://schemas.microsoft.com/office/word/2020/wordml/sdtdatahash" xmlns:w16sdtfl="http://schemas.microsoft.com/office/word/2024/wordml/sdtformatlock" xmlns:w16se="http://schemas.microsoft.com/office/word/2015/wordml/symex" xmlns:wpg="http://schemas.microsoft.com/office/word/2010/wordprocessingGroup" xmlns:wpi="http://schemas.microsoft.com/office/word/2010/wordprocessingInk" xmlns:wne="http://schemas.microsoft.com/office/word/2006/wordml" xmlns:wps="http://schemas.microsoft.com/office/word/2010/wordprocessingShape" mc:Ignorable="w14 w15 w16se w16cid w16 w16cex w16sdtdh w16sdtfl w16du wp14">
   <w:abstractNum w:abstractNumId="0" w15:restartNumberingAfterBreak="0">
+    <w:nsid w:val="03C015D7"/>
+    <w:multiLevelType w:val="hybridMultilevel"/>
+    <w:tmpl w:val="99944896"/>
+    <w:lvl w:ilvl="0" w:tplc="04160001">
+      <w:start w:val="1"/>
+      <w:numFmt w:val="bullet"/>
+      <w:lvlText w:val=""/>
+      <w:lvlJc w:val="left"/>
+      <w:pPr>
+        <w:ind w:left="720" w:hanging="360"/>
+      </w:pPr>
+      <w:rPr>
+        <w:rFonts w:ascii="Symbol" w:hAnsi="Symbol" w:hint="default"/>
+      </w:rPr>
+    </w:lvl>
+    <w:lvl w:ilvl="1" w:tplc="04160003" w:tentative="1">
+      <w:start w:val="1"/>
+      <w:numFmt w:val="bullet"/>
+      <w:lvlText w:val="o"/>
+      <w:lvlJc w:val="left"/>
+      <w:pPr>
+        <w:ind w:left="1440" w:hanging="360"/>
+      </w:pPr>
+      <w:rPr>
+        <w:rFonts w:ascii="Courier New" w:hAnsi="Courier New" w:cs="Courier New" w:hint="default"/>
+      </w:rPr>
+    </w:lvl>
+    <w:lvl w:ilvl="2" w:tplc="04160005" w:tentative="1">
+      <w:start w:val="1"/>
+      <w:numFmt w:val="bullet"/>
+      <w:lvlText w:val=""/>
+      <w:lvlJc w:val="left"/>
+      <w:pPr>
+        <w:ind w:left="2160" w:hanging="360"/>
+      </w:pPr>
+      <w:rPr>
+        <w:rFonts w:ascii="Wingdings" w:hAnsi="Wingdings" w:hint="default"/>
+      </w:rPr>
+    </w:lvl>
+    <w:lvl w:ilvl="3" w:tplc="04160001" w:tentative="1">
+      <w:start w:val="1"/>
+      <w:numFmt w:val="bullet"/>
+      <w:lvlText w:val=""/>
+      <w:lvlJc w:val="left"/>
+      <w:pPr>
+        <w:ind w:left="2880" w:hanging="360"/>
+      </w:pPr>
+      <w:rPr>
+        <w:rFonts w:ascii="Symbol" w:hAnsi="Symbol" w:hint="default"/>
+      </w:rPr>
+    </w:lvl>
+    <w:lvl w:ilvl="4" w:tplc="04160003" w:tentative="1">
+      <w:start w:val="1"/>
+      <w:numFmt w:val="bullet"/>
+      <w:lvlText w:val="o"/>
+      <w:lvlJc w:val="left"/>
+      <w:pPr>
+        <w:ind w:left="3600" w:hanging="360"/>
+      </w:pPr>
+      <w:rPr>
+        <w:rFonts w:ascii="Courier New" w:hAnsi="Courier New" w:cs="Courier New" w:hint="default"/>
+      </w:rPr>
+    </w:lvl>
+    <w:lvl w:ilvl="5" w:tplc="04160005" w:tentative="1">
+      <w:start w:val="1"/>
+      <w:numFmt w:val="bullet"/>
+      <w:lvlText w:val=""/>
+      <w:lvlJc w:val="left"/>
+      <w:pPr>
+        <w:ind w:left="4320" w:hanging="360"/>
+      </w:pPr>
+      <w:rPr>
+        <w:rFonts w:ascii="Wingdings" w:hAnsi="Wingdings" w:hint="default"/>
+      </w:rPr>
+    </w:lvl>
+    <w:lvl w:ilvl="6" w:tplc="04160001" w:tentative="1">
+      <w:start w:val="1"/>
+      <w:numFmt w:val="bullet"/>
+      <w:lvlText w:val=""/>
+      <w:lvlJc w:val="left"/>
+      <w:pPr>
+        <w:ind w:left="5040" w:hanging="360"/>
+      </w:pPr>
+      <w:rPr>
+        <w:rFonts w:ascii="Symbol" w:hAnsi="Symbol" w:hint="default"/>
+      </w:rPr>
+    </w:lvl>
+    <w:lvl w:ilvl="7" w:tplc="04160003" w:tentative="1">
+      <w:start w:val="1"/>
+      <w:numFmt w:val="bullet"/>
+      <w:lvlText w:val="o"/>
+      <w:lvlJc w:val="left"/>
+      <w:pPr>
+        <w:ind w:left="5760" w:hanging="360"/>
+      </w:pPr>
+      <w:rPr>
+        <w:rFonts w:ascii="Courier New" w:hAnsi="Courier New" w:cs="Courier New" w:hint="default"/>
+      </w:rPr>
+    </w:lvl>
+    <w:lvl w:ilvl="8" w:tplc="04160005" w:tentative="1">
+      <w:start w:val="1"/>
+      <w:numFmt w:val="bullet"/>
+      <w:lvlText w:val=""/>
+      <w:lvlJc w:val="left"/>
+      <w:pPr>
+        <w:ind w:left="6480" w:hanging="360"/>
+      </w:pPr>
+      <w:rPr>
+        <w:rFonts w:ascii="Wingdings" w:hAnsi="Wingdings" w:hint="default"/>
+      </w:rPr>
+    </w:lvl>
+  </w:abstractNum>
+  <w:abstractNum w:abstractNumId="1" w15:restartNumberingAfterBreak="0">
     <w:nsid w:val="055F3FEB"/>
     <w:multiLevelType w:val="hybridMultilevel"/>
     <w:tmpl w:val="61B4BFB2"/>
@@ -472,7 +759,7 @@
       </w:rPr>
     </w:lvl>
   </w:abstractNum>
-  <w:abstractNum w:abstractNumId="1" w15:restartNumberingAfterBreak="0">
+  <w:abstractNum w:abstractNumId="2" w15:restartNumberingAfterBreak="0">
     <w:nsid w:val="1EAA0DA1"/>
     <w:multiLevelType w:val="hybridMultilevel"/>
     <w:tmpl w:val="1826C314"/>
@@ -586,9 +873,12 @@
     </w:lvl>
   </w:abstractNum>
   <w:num w:numId="1" w16cid:durableId="1358431272">
+    <w:abstractNumId w:val="2"/>
+  </w:num>
+  <w:num w:numId="2" w16cid:durableId="772213490">
     <w:abstractNumId w:val="1"/>
   </w:num>
-  <w:num w:numId="2" w16cid:durableId="772213490">
+  <w:num w:numId="3" w16cid:durableId="2105026598">
     <w:abstractNumId w:val="0"/>
   </w:num>
 </w:numbering>

</xml_diff>